<commit_message>
Rapport complété avec exo 5
</commit_message>
<xml_diff>
--- a/rapport/Rapport.docx
+++ b/rapport/Rapport.docx
@@ -5,175 +5,1719 @@
     <w:p>
       <w:pPr>
         <w:pStyle w:val="Titre"/>
-      </w:pPr>
-      <w:r>
+        <w:rPr>
+          <w:lang w:val="en-GB"/>
+        </w:rPr>
+      </w:pPr>
+      <w:r>
+        <w:rPr>
+          <w:lang w:val="en-GB"/>
+        </w:rPr>
         <w:t xml:space="preserve">BE </w:t>
       </w:r>
-      <w:r>
+      <w:proofErr w:type="spellStart"/>
+      <w:r>
+        <w:rPr>
+          <w:lang w:val="en-GB"/>
+        </w:rPr>
         <w:t>minepump</w:t>
       </w:r>
+      <w:proofErr w:type="spellEnd"/>
     </w:p>
     <w:p>
       <w:pPr>
         <w:pStyle w:val="Titre1"/>
-      </w:pPr>
-      <w:r>
-        <w:t>Exercice 1</w:t>
-      </w:r>
-    </w:p>
-    <w:p>
-      <w:r>
-        <w:t>On initialise la structure m_integer en initialisant le mutex. Pour l’instant, on met NULL comme deuxième argument.</w:t>
-      </w:r>
-    </w:p>
-    <w:p>
-      <w:r>
-        <w:t>Dans la fonction MI_write, on doit lock le mutex avant d’écrire pour éviter que deux threads n’écrivent en même temps. Idem lorsqu’on lit avec MI_read, pour éviter qu’un autre thread n’utilise MI_write en même temps.</w:t>
+        <w:rPr>
+          <w:lang w:val="en-GB"/>
+        </w:rPr>
+      </w:pPr>
+      <w:r>
+        <w:rPr>
+          <w:lang w:val="en-GB"/>
+        </w:rPr>
+        <w:t>Exerci</w:t>
+      </w:r>
+      <w:r>
+        <w:rPr>
+          <w:lang w:val="en-GB"/>
+        </w:rPr>
+        <w:t>s</w:t>
+      </w:r>
+      <w:r>
+        <w:rPr>
+          <w:lang w:val="en-GB"/>
+        </w:rPr>
+        <w:t>e 1</w:t>
+      </w:r>
+    </w:p>
+    <w:p>
+      <w:pPr>
+        <w:rPr>
+          <w:lang w:val="en-GB"/>
+        </w:rPr>
+      </w:pPr>
+      <w:r>
+        <w:rPr>
+          <w:lang w:val="en-GB"/>
+        </w:rPr>
+        <w:t xml:space="preserve">We initialize the </w:t>
+      </w:r>
+      <w:proofErr w:type="spellStart"/>
+      <w:r>
+        <w:rPr>
+          <w:lang w:val="en-GB"/>
+        </w:rPr>
+        <w:t>m_integer</w:t>
+      </w:r>
+      <w:proofErr w:type="spellEnd"/>
+      <w:r>
+        <w:rPr>
+          <w:lang w:val="en-GB"/>
+        </w:rPr>
+        <w:t xml:space="preserve"> structure by initializing the mutex. For now, we set NULL as a second argument.</w:t>
+      </w:r>
+    </w:p>
+    <w:p>
+      <w:pPr>
+        <w:rPr>
+          <w:lang w:val="en-GB"/>
+        </w:rPr>
+      </w:pPr>
+      <w:r>
+        <w:rPr>
+          <w:lang w:val="en-GB"/>
+        </w:rPr>
+        <w:t xml:space="preserve">In the function </w:t>
+      </w:r>
+      <w:proofErr w:type="spellStart"/>
+      <w:r>
+        <w:rPr>
+          <w:lang w:val="en-GB"/>
+        </w:rPr>
+        <w:t>MI_write</w:t>
+      </w:r>
+      <w:proofErr w:type="spellEnd"/>
+      <w:r>
+        <w:rPr>
+          <w:lang w:val="en-GB"/>
+        </w:rPr>
+        <w:t xml:space="preserve">, </w:t>
+      </w:r>
+      <w:r>
+        <w:rPr>
+          <w:lang w:val="en-GB"/>
+        </w:rPr>
+        <w:t>we must</w:t>
+      </w:r>
+      <w:r>
+        <w:rPr>
+          <w:lang w:val="en-GB"/>
+        </w:rPr>
+        <w:t xml:space="preserve"> lock </w:t>
+      </w:r>
+      <w:r>
+        <w:rPr>
+          <w:lang w:val="en-GB"/>
+        </w:rPr>
+        <w:t>the</w:t>
+      </w:r>
+      <w:r>
+        <w:rPr>
+          <w:lang w:val="en-GB"/>
+        </w:rPr>
+        <w:t xml:space="preserve"> mutex </w:t>
+      </w:r>
+      <w:r>
+        <w:rPr>
+          <w:lang w:val="en-GB"/>
+        </w:rPr>
+        <w:t>before writing to avoid two threads writing at the same time</w:t>
+      </w:r>
+      <w:r>
+        <w:rPr>
+          <w:lang w:val="en-GB"/>
+        </w:rPr>
+        <w:t>.</w:t>
+      </w:r>
+      <w:r>
+        <w:rPr>
+          <w:lang w:val="en-GB"/>
+        </w:rPr>
+        <w:t xml:space="preserve"> Same when we read with</w:t>
+      </w:r>
+      <w:r>
+        <w:rPr>
+          <w:lang w:val="en-GB"/>
+        </w:rPr>
+        <w:t xml:space="preserve"> </w:t>
+      </w:r>
+      <w:proofErr w:type="spellStart"/>
+      <w:r>
+        <w:rPr>
+          <w:lang w:val="en-GB"/>
+        </w:rPr>
+        <w:t>MI_read</w:t>
+      </w:r>
+      <w:proofErr w:type="spellEnd"/>
+      <w:r>
+        <w:rPr>
+          <w:lang w:val="en-GB"/>
+        </w:rPr>
+        <w:t xml:space="preserve">, </w:t>
+      </w:r>
+      <w:r>
+        <w:rPr>
+          <w:lang w:val="en-GB"/>
+        </w:rPr>
+        <w:t xml:space="preserve">so that no other thread use </w:t>
+      </w:r>
+      <w:proofErr w:type="spellStart"/>
+      <w:r>
+        <w:rPr>
+          <w:lang w:val="en-GB"/>
+        </w:rPr>
+        <w:t>MI_write</w:t>
+      </w:r>
+      <w:proofErr w:type="spellEnd"/>
+      <w:r>
+        <w:rPr>
+          <w:lang w:val="en-GB"/>
+        </w:rPr>
+        <w:t xml:space="preserve"> </w:t>
+      </w:r>
+      <w:r>
+        <w:rPr>
+          <w:lang w:val="en-GB"/>
+        </w:rPr>
+        <w:t>at the same time</w:t>
+      </w:r>
+      <w:r>
+        <w:rPr>
+          <w:lang w:val="en-GB"/>
+        </w:rPr>
+        <w:t>.</w:t>
       </w:r>
     </w:p>
     <w:p>
       <w:pPr>
         <w:pStyle w:val="Titre1"/>
-      </w:pPr>
-      <w:r>
-        <w:t>Exercice 2</w:t>
-      </w:r>
-    </w:p>
-    <w:p>
-      <w:r>
-        <w:t xml:space="preserve">On initialise la structure </w:t>
-      </w:r>
-      <w:r>
-        <w:t xml:space="preserve">msg_box en initialisant le mutex et la variable conditionnelle. Au début la box est vide donc </w:t>
-      </w:r>
-      <w:r>
-        <w:t>(*mbox).empty = true</w:t>
-      </w:r>
-      <w:r>
+        <w:rPr>
+          <w:lang w:val="en-GB"/>
+        </w:rPr>
+      </w:pPr>
+      <w:r>
+        <w:rPr>
+          <w:lang w:val="en-GB"/>
+        </w:rPr>
+        <w:t>Exerci</w:t>
+      </w:r>
+      <w:r>
+        <w:rPr>
+          <w:lang w:val="en-GB"/>
+        </w:rPr>
+        <w:t>s</w:t>
+      </w:r>
+      <w:r>
+        <w:rPr>
+          <w:lang w:val="en-GB"/>
+        </w:rPr>
+        <w:t>e 2</w:t>
+      </w:r>
+    </w:p>
+    <w:p>
+      <w:pPr>
+        <w:rPr>
+          <w:lang w:val="en-GB"/>
+        </w:rPr>
+      </w:pPr>
+      <w:r>
+        <w:rPr>
+          <w:lang w:val="en-GB"/>
+        </w:rPr>
+        <w:t xml:space="preserve">We initialize the </w:t>
+      </w:r>
+      <w:proofErr w:type="spellStart"/>
+      <w:r>
+        <w:rPr>
+          <w:lang w:val="en-GB"/>
+        </w:rPr>
+        <w:t>msg_box</w:t>
+      </w:r>
+      <w:proofErr w:type="spellEnd"/>
+      <w:r>
+        <w:rPr>
+          <w:lang w:val="en-GB"/>
+        </w:rPr>
+        <w:t xml:space="preserve"> structure by initializing the mutex and the con</w:t>
+      </w:r>
+      <w:r>
+        <w:rPr>
+          <w:lang w:val="en-GB"/>
+        </w:rPr>
+        <w:t xml:space="preserve">dition variable. At the beginning the box is empty so </w:t>
+      </w:r>
+      <w:r>
+        <w:rPr>
+          <w:lang w:val="en-GB"/>
+        </w:rPr>
+        <w:t>(*</w:t>
+      </w:r>
+      <w:proofErr w:type="spellStart"/>
+      <w:r>
+        <w:rPr>
+          <w:lang w:val="en-GB"/>
+        </w:rPr>
+        <w:t>mbox</w:t>
+      </w:r>
+      <w:proofErr w:type="spellEnd"/>
+      <w:r>
+        <w:rPr>
+          <w:lang w:val="en-GB"/>
+        </w:rPr>
+        <w:t>).empty = true.</w:t>
+      </w:r>
+    </w:p>
+    <w:p>
+      <w:pPr>
+        <w:rPr>
+          <w:lang w:val="en-GB"/>
+        </w:rPr>
+      </w:pPr>
+      <w:r>
+        <w:rPr>
+          <w:lang w:val="en-GB"/>
+        </w:rPr>
+        <w:t xml:space="preserve">In </w:t>
+      </w:r>
+      <w:proofErr w:type="spellStart"/>
+      <w:r>
+        <w:rPr>
+          <w:lang w:val="en-GB"/>
+        </w:rPr>
+        <w:t>msg_box_receive</w:t>
+      </w:r>
+      <w:proofErr w:type="spellEnd"/>
+      <w:r>
+        <w:rPr>
+          <w:lang w:val="en-GB"/>
+        </w:rPr>
+        <w:t xml:space="preserve">, we </w:t>
+      </w:r>
+      <w:r>
+        <w:rPr>
+          <w:lang w:val="en-GB"/>
+        </w:rPr>
+        <w:t>are waiting to receive a message: we lock the mutex, we check if the box is empty, if it’s the case we unlock the mutex and we wait for the conditional variable to send a signal. When we receive a signal we lock the mutex, we check if the box is empty, etc. When the box is not empty, then there is a message and we are the first thread to get it. So we empty the box, we keep the message in memory and we release the mutex.</w:t>
+      </w:r>
+    </w:p>
+    <w:p>
+      <w:pPr>
+        <w:rPr>
+          <w:lang w:val="en-GB"/>
+        </w:rPr>
+      </w:pPr>
+      <w:r>
+        <w:rPr>
+          <w:lang w:val="en-GB"/>
+        </w:rPr>
+        <w:t xml:space="preserve">In order to put a message in the box with the function </w:t>
+      </w:r>
+      <w:proofErr w:type="spellStart"/>
+      <w:r>
+        <w:rPr>
+          <w:lang w:val="en-GB"/>
+        </w:rPr>
+        <w:t>msg_box_send</w:t>
+      </w:r>
+      <w:proofErr w:type="spellEnd"/>
+      <w:r>
+        <w:rPr>
+          <w:lang w:val="en-GB"/>
+        </w:rPr>
+        <w:t>, it is simpler: we copy the message in the box, we note that it is not empty, we broadcast the conditional variable and we unlock the mutex.</w:t>
+      </w:r>
+    </w:p>
+    <w:p>
+      <w:pPr>
+        <w:pStyle w:val="Titre1"/>
+        <w:rPr>
+          <w:lang w:val="en-GB"/>
+        </w:rPr>
+      </w:pPr>
+      <w:r>
+        <w:rPr>
+          <w:lang w:val="en-GB"/>
+        </w:rPr>
+        <w:t>Exerci</w:t>
+      </w:r>
+      <w:r>
+        <w:rPr>
+          <w:lang w:val="en-GB"/>
+        </w:rPr>
+        <w:t>s</w:t>
+      </w:r>
+      <w:r>
+        <w:rPr>
+          <w:lang w:val="en-GB"/>
+        </w:rPr>
+        <w:t>e 3</w:t>
+      </w:r>
+    </w:p>
+    <w:p>
+      <w:pPr>
+        <w:rPr>
+          <w:lang w:val="en-GB"/>
+        </w:rPr>
+      </w:pPr>
+      <w:r>
+        <w:rPr>
+          <w:lang w:val="en-GB"/>
+        </w:rPr>
+        <w:t xml:space="preserve">To create a periodic task with </w:t>
+      </w:r>
+      <w:proofErr w:type="spellStart"/>
+      <w:r>
+        <w:rPr>
+          <w:lang w:val="en-GB"/>
+        </w:rPr>
+        <w:t>create_periodic_task</w:t>
+      </w:r>
+      <w:proofErr w:type="spellEnd"/>
+      <w:r>
+        <w:rPr>
+          <w:lang w:val="en-GB"/>
+        </w:rPr>
+        <w:t>,</w:t>
+      </w:r>
+      <w:r>
+        <w:rPr>
+          <w:lang w:val="en-GB"/>
+        </w:rPr>
+        <w:t xml:space="preserve"> we have to create a thread with the good arguments.</w:t>
+      </w:r>
+    </w:p>
+    <w:p>
+      <w:pPr>
+        <w:rPr>
+          <w:lang w:val="en-GB"/>
+        </w:rPr>
+      </w:pPr>
+      <w:r>
+        <w:rPr>
+          <w:lang w:val="en-GB"/>
+        </w:rPr>
+        <w:t xml:space="preserve">What the periodic task does is defined in </w:t>
+      </w:r>
+      <w:proofErr w:type="spellStart"/>
+      <w:r>
+        <w:rPr>
+          <w:lang w:val="en-GB"/>
+        </w:rPr>
+        <w:t>periodic_task_body</w:t>
+      </w:r>
+      <w:proofErr w:type="spellEnd"/>
+      <w:r>
+        <w:rPr>
+          <w:lang w:val="en-GB"/>
+        </w:rPr>
+        <w:t xml:space="preserve">. </w:t>
+      </w:r>
+      <w:r>
+        <w:rPr>
+          <w:lang w:val="en-GB"/>
+        </w:rPr>
+        <w:t>The periodicity is implemented thanks to an infinite for loop and</w:t>
+      </w:r>
+      <w:r>
+        <w:rPr>
+          <w:lang w:val="en-GB"/>
+        </w:rPr>
+        <w:t xml:space="preserve"> </w:t>
+      </w:r>
+      <w:proofErr w:type="spellStart"/>
+      <w:r>
+        <w:rPr>
+          <w:lang w:val="en-GB"/>
+        </w:rPr>
+        <w:t>sem_timedwait</w:t>
+      </w:r>
+      <w:proofErr w:type="spellEnd"/>
+      <w:r>
+        <w:rPr>
+          <w:lang w:val="en-GB"/>
+        </w:rPr>
         <w:t>.</w:t>
       </w:r>
     </w:p>
     <w:p>
-      <w:r>
-        <w:t xml:space="preserve">Dans </w:t>
-      </w:r>
-      <w:r>
-        <w:t>msg_box_receive</w:t>
-      </w:r>
-      <w:r>
-        <w:t>, on attend de recevoir un message : on lock le mutex, on regarde si la box est vide, si c’est le cas on unlock le mutex et on attend que la variable conditionnelle s’active. Quand elle s’active, on lock le mutex, on regarde si la box est vide, etc. Quand la box n’est pas vide, c’est qu’il y a un message et qu’on est le premier thread à l’obtenir. On vide donc la boite, on garde le message en mémoire et on relâche le mutex.</w:t>
-      </w:r>
-    </w:p>
-    <w:p>
-      <w:r>
-        <w:t xml:space="preserve">Pour mettre un message dans la box avec la fonction </w:t>
-      </w:r>
-      <w:r>
-        <w:t>msg_box_send</w:t>
-      </w:r>
-      <w:r>
+      <w:pPr>
+        <w:pStyle w:val="Titre1"/>
+        <w:rPr>
+          <w:lang w:val="en-GB"/>
+        </w:rPr>
+      </w:pPr>
+      <w:r>
+        <w:rPr>
+          <w:lang w:val="en-GB"/>
+        </w:rPr>
+        <w:t>Exerci</w:t>
+      </w:r>
+      <w:r>
+        <w:rPr>
+          <w:lang w:val="en-GB"/>
+        </w:rPr>
+        <w:t>s</w:t>
+      </w:r>
+      <w:r>
+        <w:rPr>
+          <w:lang w:val="en-GB"/>
+        </w:rPr>
+        <w:t>e 4</w:t>
+      </w:r>
+    </w:p>
+    <w:p>
+      <w:pPr>
+        <w:rPr>
+          <w:lang w:val="en-GB"/>
+        </w:rPr>
+      </w:pPr>
+      <w:r>
+        <w:rPr>
+          <w:lang w:val="en-GB"/>
+        </w:rPr>
+        <w:t>In</w:t>
+      </w:r>
+      <w:r>
+        <w:rPr>
+          <w:lang w:val="en-GB"/>
+        </w:rPr>
+        <w:t xml:space="preserve"> </w:t>
+      </w:r>
+      <w:proofErr w:type="spellStart"/>
+      <w:r>
+        <w:rPr>
+          <w:lang w:val="en-GB"/>
+        </w:rPr>
+        <w:t>WaterLevelMonitoring_Body</w:t>
+      </w:r>
+      <w:proofErr w:type="spellEnd"/>
+      <w:r>
+        <w:rPr>
+          <w:lang w:val="en-GB"/>
+        </w:rPr>
         <w:t xml:space="preserve">, </w:t>
       </w:r>
       <w:r>
-        <w:t>c’est plus simple : on copie le message dans la boite, on note qu’elle n’est pas vide, on broadcast la variable conditionnelle et on unlock le mutex.</w:t>
-      </w:r>
+        <w:rPr>
+          <w:lang w:val="en-GB"/>
+        </w:rPr>
+        <w:t>we write the content of the periodic task that deals with the level of water</w:t>
+      </w:r>
+      <w:r>
+        <w:rPr>
+          <w:lang w:val="en-GB"/>
+        </w:rPr>
+        <w:t xml:space="preserve"> : </w:t>
+      </w:r>
+      <w:r>
+        <w:rPr>
+          <w:lang w:val="en-GB"/>
+        </w:rPr>
+        <w:t xml:space="preserve">we write in the </w:t>
+      </w:r>
+      <w:proofErr w:type="spellStart"/>
+      <w:r>
+        <w:rPr>
+          <w:lang w:val="en-GB"/>
+        </w:rPr>
+        <w:t>m_integer</w:t>
+      </w:r>
+      <w:proofErr w:type="spellEnd"/>
+      <w:r>
+        <w:rPr>
+          <w:lang w:val="en-GB"/>
+        </w:rPr>
+        <w:t xml:space="preserve"> </w:t>
+      </w:r>
+      <w:proofErr w:type="spellStart"/>
+      <w:r>
+        <w:rPr>
+          <w:lang w:val="en-GB"/>
+        </w:rPr>
+        <w:t>LvlWater</w:t>
+      </w:r>
+      <w:proofErr w:type="spellEnd"/>
+      <w:r>
+        <w:rPr>
+          <w:lang w:val="en-GB"/>
+        </w:rPr>
+        <w:t xml:space="preserve"> </w:t>
+      </w:r>
+      <w:r>
+        <w:rPr>
+          <w:lang w:val="en-GB"/>
+        </w:rPr>
+        <w:t>the level of water (high or low). Same with</w:t>
+      </w:r>
+      <w:r>
+        <w:rPr>
+          <w:lang w:val="en-GB"/>
+        </w:rPr>
+        <w:t xml:space="preserve"> </w:t>
+      </w:r>
+      <w:proofErr w:type="spellStart"/>
+      <w:r>
+        <w:rPr>
+          <w:lang w:val="en-GB"/>
+        </w:rPr>
+        <w:t>MethaneMonitoring_Body</w:t>
+      </w:r>
+      <w:proofErr w:type="spellEnd"/>
+      <w:r>
+        <w:rPr>
+          <w:lang w:val="en-GB"/>
+        </w:rPr>
+        <w:t xml:space="preserve"> </w:t>
+      </w:r>
+      <w:r>
+        <w:rPr>
+          <w:lang w:val="en-GB"/>
+        </w:rPr>
+        <w:t>for the level of methane</w:t>
+      </w:r>
+      <w:r>
+        <w:rPr>
+          <w:lang w:val="en-GB"/>
+        </w:rPr>
+        <w:t xml:space="preserve"> : </w:t>
+      </w:r>
+      <w:r>
+        <w:rPr>
+          <w:lang w:val="en-GB"/>
+        </w:rPr>
+        <w:t xml:space="preserve">we write in </w:t>
+      </w:r>
+      <w:proofErr w:type="spellStart"/>
+      <w:r>
+        <w:rPr>
+          <w:lang w:val="en-GB"/>
+        </w:rPr>
+        <w:t>LvlMeth</w:t>
+      </w:r>
+      <w:proofErr w:type="spellEnd"/>
+      <w:r>
+        <w:rPr>
+          <w:lang w:val="en-GB"/>
+        </w:rPr>
+        <w:t xml:space="preserve"> </w:t>
+      </w:r>
+      <w:r>
+        <w:rPr>
+          <w:lang w:val="en-GB"/>
+        </w:rPr>
+        <w:t>the alarm level regarding whether there is methane detected or not</w:t>
+      </w:r>
+      <w:r>
+        <w:rPr>
+          <w:lang w:val="en-GB"/>
+        </w:rPr>
+        <w:t>.</w:t>
+      </w:r>
+    </w:p>
+    <w:p>
+      <w:pPr>
+        <w:rPr>
+          <w:lang w:val="en-GB"/>
+        </w:rPr>
+      </w:pPr>
+      <w:r>
+        <w:rPr>
+          <w:lang w:val="en-GB"/>
+        </w:rPr>
+        <w:t>In</w:t>
+      </w:r>
+      <w:r>
+        <w:rPr>
+          <w:lang w:val="en-GB"/>
+        </w:rPr>
+        <w:t xml:space="preserve"> </w:t>
+      </w:r>
+      <w:proofErr w:type="spellStart"/>
+      <w:r>
+        <w:rPr>
+          <w:lang w:val="en-GB"/>
+        </w:rPr>
+        <w:t>PumpCtrl_Body</w:t>
+      </w:r>
+      <w:proofErr w:type="spellEnd"/>
+      <w:r>
+        <w:rPr>
+          <w:lang w:val="en-GB"/>
+        </w:rPr>
+        <w:t xml:space="preserve">, </w:t>
+      </w:r>
+      <w:r>
+        <w:rPr>
+          <w:lang w:val="en-GB"/>
+        </w:rPr>
+        <w:t>we write the content of the sporadic task</w:t>
+      </w:r>
+      <w:r>
+        <w:rPr>
+          <w:lang w:val="en-GB"/>
+        </w:rPr>
+        <w:t>,</w:t>
+      </w:r>
+      <w:r>
+        <w:rPr>
+          <w:lang w:val="en-GB"/>
+        </w:rPr>
+        <w:t xml:space="preserve"> awaken by a level of methane too high</w:t>
+      </w:r>
+      <w:r>
+        <w:rPr>
+          <w:lang w:val="en-GB"/>
+        </w:rPr>
+        <w:t xml:space="preserve"> : </w:t>
+      </w:r>
+      <w:r>
+        <w:rPr>
+          <w:lang w:val="en-GB"/>
+        </w:rPr>
+        <w:t xml:space="preserve">we turn the alarm on </w:t>
+      </w:r>
+      <w:r>
+        <w:rPr>
+          <w:lang w:val="en-GB"/>
+        </w:rPr>
+        <w:t>if needed, we switch the pump off if we are in alarm 2. If the alarm is at level 1 or normal, we pump if the water is too high and we don’t pump otherwise. In</w:t>
+      </w:r>
+      <w:r>
+        <w:rPr>
+          <w:lang w:val="en-GB"/>
+        </w:rPr>
+        <w:t xml:space="preserve"> </w:t>
+      </w:r>
+      <w:proofErr w:type="spellStart"/>
+      <w:r>
+        <w:rPr>
+          <w:lang w:val="en-GB"/>
+        </w:rPr>
+        <w:t>CmdAlarm_Body</w:t>
+      </w:r>
+      <w:proofErr w:type="spellEnd"/>
+      <w:r>
+        <w:rPr>
+          <w:lang w:val="en-GB"/>
+        </w:rPr>
+        <w:t xml:space="preserve">, </w:t>
+      </w:r>
+      <w:r>
+        <w:rPr>
+          <w:lang w:val="en-GB"/>
+        </w:rPr>
+        <w:t xml:space="preserve">we write the content of the sporadic task dealing with the messages in </w:t>
+      </w:r>
+      <w:proofErr w:type="spellStart"/>
+      <w:r>
+        <w:rPr>
+          <w:lang w:val="en-GB"/>
+        </w:rPr>
+        <w:t>mbox_alarm</w:t>
+      </w:r>
+      <w:proofErr w:type="spellEnd"/>
+      <w:r>
+        <w:rPr>
+          <w:lang w:val="en-GB"/>
+        </w:rPr>
+        <w:t>.</w:t>
+      </w:r>
+    </w:p>
+    <w:p>
+      <w:pPr>
+        <w:rPr>
+          <w:lang w:val="en-GB"/>
+        </w:rPr>
+      </w:pPr>
+      <w:r>
+        <w:rPr>
+          <w:lang w:val="en-GB"/>
+        </w:rPr>
+        <w:t>At last, in the main we create the periodic tasks with the requested periods, and the two sporadic tasks.</w:t>
+      </w:r>
+    </w:p>
+    <w:p>
+      <w:pPr>
+        <w:rPr>
+          <w:lang w:val="en-GB"/>
+        </w:rPr>
+      </w:pPr>
     </w:p>
     <w:p>
       <w:pPr>
         <w:pStyle w:val="Titre1"/>
-      </w:pPr>
-      <w:r>
-        <w:t>Exercice 3</w:t>
-      </w:r>
-    </w:p>
-    <w:p>
-      <w:r>
-        <w:t xml:space="preserve">Pour créer une tâche périodique avec </w:t>
-      </w:r>
-      <w:r>
-        <w:t>create_periodic_task</w:t>
-      </w:r>
-      <w:r>
-        <w:t>, il suffit de créer un thread avec les bons arguments.</w:t>
-      </w:r>
-    </w:p>
-    <w:p>
-      <w:r>
-        <w:t xml:space="preserve">Le corps de la tâche périodique est défini dans </w:t>
-      </w:r>
-      <w:r>
-        <w:t>periodic_task_body</w:t>
-      </w:r>
-      <w:r>
-        <w:t>. La périodicité est implémentée grâce à une boucle for infinie et sem_timedwait.</w:t>
-      </w:r>
-    </w:p>
-    <w:p>
-      <w:pPr>
-        <w:pStyle w:val="Titre1"/>
-      </w:pPr>
-      <w:r>
-        <w:t>Exercice 4</w:t>
-      </w:r>
-    </w:p>
-    <w:p>
-      <w:r>
-        <w:t xml:space="preserve">Dans </w:t>
-      </w:r>
-      <w:r>
-        <w:t>WaterLevelMonitoring_Body</w:t>
-      </w:r>
-      <w:r>
-        <w:t xml:space="preserve">, on écrit le corps de la tâche périodique qui gère le niveau d’eau : on écrit dans le m_integer LvlWater le niveau de l’eau. De même avec </w:t>
-      </w:r>
-      <w:r>
-        <w:t>MethaneMonitoring_Body</w:t>
-      </w:r>
-      <w:r>
-        <w:t xml:space="preserve"> pour le niveau de méthane : on écrit dans LvlMeth le niveau d’alarme relatif à la présence de méthane.</w:t>
-      </w:r>
-    </w:p>
-    <w:p>
-      <w:r>
-        <w:t xml:space="preserve">Dans </w:t>
-      </w:r>
-      <w:r>
-        <w:t>PumpCtrl_Body</w:t>
-      </w:r>
-      <w:r>
-        <w:t>, on écrit le corps de la tâche sporadique, réveillée par un niveau de méthane trop haut : on allume l’alarme si besoin, on éteint la pompe si on est en alarme 2</w:t>
-      </w:r>
-      <w:r>
-        <w:t xml:space="preserve">. Si l’alarme est au niveau 1 ou normal, on pompe si l’eau est </w:t>
-      </w:r>
-      <w:r>
-        <w:t>trop</w:t>
-      </w:r>
-      <w:r>
-        <w:t xml:space="preserve"> haute et on ne pompe pas sinon. De même dans </w:t>
-      </w:r>
-      <w:r>
-        <w:t>CmdAlarm_Body</w:t>
-      </w:r>
-      <w:r>
-        <w:t>, on écrit le corps de la tâche sporadique qui gère les messages de mbox_alarm.</w:t>
-      </w:r>
-    </w:p>
-    <w:p>
-      <w:r>
-        <w:t>Enfin dans le main on crée les tâches périodiques avec les périodes de l’énoncé, et les deux tâches sporadiques.</w:t>
-      </w:r>
-    </w:p>
-    <w:p>
-      <w:pPr>
-        <w:pStyle w:val="Titre1"/>
-      </w:pPr>
-      <w:r>
-        <w:t>Exercice 5</w:t>
+        <w:rPr>
+          <w:lang w:val="en-GB"/>
+        </w:rPr>
+      </w:pPr>
+      <w:r>
+        <w:rPr>
+          <w:lang w:val="en-GB"/>
+        </w:rPr>
+        <w:lastRenderedPageBreak/>
+        <w:t>Exerci</w:t>
+      </w:r>
+      <w:r>
+        <w:rPr>
+          <w:lang w:val="en-GB"/>
+        </w:rPr>
+        <w:t>se 5 :</w:t>
+      </w:r>
+    </w:p>
+    <w:p>
+      <w:pPr>
+        <w:rPr>
+          <w:lang w:val="en-GB"/>
+        </w:rPr>
+      </w:pPr>
+      <w:r>
+        <w:rPr>
+          <w:lang w:val="en-GB"/>
+        </w:rPr>
+        <w:t xml:space="preserve">The mutexes that protect the </w:t>
+      </w:r>
+      <w:proofErr w:type="spellStart"/>
+      <w:r>
+        <w:rPr>
+          <w:lang w:val="en-GB"/>
+        </w:rPr>
+        <w:t>minteger</w:t>
+      </w:r>
+      <w:proofErr w:type="spellEnd"/>
+      <w:r>
+        <w:rPr>
+          <w:lang w:val="en-GB"/>
+        </w:rPr>
+        <w:t xml:space="preserve"> and the message boxes need to have a protocol to tell in which order to give access to waiting threads, in order to avoid priority inversion.</w:t>
+      </w:r>
+    </w:p>
+    <w:p>
+      <w:pPr>
+        <w:pStyle w:val="Titre2"/>
+        <w:rPr>
+          <w:lang w:val="en-GB"/>
+        </w:rPr>
+      </w:pPr>
+      <w:proofErr w:type="spellStart"/>
+      <w:r>
+        <w:rPr>
+          <w:lang w:val="en-GB"/>
+        </w:rPr>
+        <w:t>minteger.c</w:t>
+      </w:r>
+      <w:proofErr w:type="spellEnd"/>
+      <w:r>
+        <w:rPr>
+          <w:lang w:val="en-GB"/>
+        </w:rPr>
+        <w:t>:</w:t>
+      </w:r>
+    </w:p>
+    <w:p>
+      <w:pPr>
+        <w:rPr>
+          <w:lang w:val="en-GB"/>
+        </w:rPr>
+      </w:pPr>
+      <w:proofErr w:type="spellStart"/>
+      <w:r>
+        <w:rPr>
+          <w:lang w:val="en-GB"/>
+        </w:rPr>
+        <w:t>pthread_mutex_init</w:t>
+      </w:r>
+      <w:proofErr w:type="spellEnd"/>
+      <w:r>
+        <w:rPr>
+          <w:lang w:val="en-GB"/>
+        </w:rPr>
+        <w:t xml:space="preserve"> needs a </w:t>
+      </w:r>
+      <w:proofErr w:type="spellStart"/>
+      <w:r>
+        <w:rPr>
+          <w:lang w:val="en-GB"/>
+        </w:rPr>
+        <w:t>pthread_mutexattr_t</w:t>
+      </w:r>
+      <w:proofErr w:type="spellEnd"/>
+      <w:r>
+        <w:rPr>
+          <w:lang w:val="en-GB"/>
+        </w:rPr>
+        <w:t>* to set the attributes of the mutex, in particular the protocol.</w:t>
+      </w:r>
+    </w:p>
+    <w:p>
+      <w:pPr>
+        <w:rPr>
+          <w:lang w:val="en-GB"/>
+        </w:rPr>
+      </w:pPr>
+      <w:r>
+        <w:rPr>
+          <w:lang w:val="en-GB"/>
+        </w:rPr>
+        <w:t>Two choices are available : INHERIT and PROTECT,</w:t>
+      </w:r>
+    </w:p>
+    <w:p>
+      <w:pPr>
+        <w:pStyle w:val="Paragraphedeliste"/>
+        <w:numPr>
+          <w:ilvl w:val="0"/>
+          <w:numId w:val="1"/>
+        </w:numPr>
+        <w:rPr>
+          <w:lang w:val="en-GB"/>
+        </w:rPr>
+      </w:pPr>
+      <w:r>
+        <w:rPr>
+          <w:lang w:val="en-GB"/>
+        </w:rPr>
+        <w:t>INHERIT dynamically sets the priority of the thread in possession of the mutex to the highest priority of the threads that want to access it</w:t>
+      </w:r>
+    </w:p>
+    <w:p>
+      <w:pPr>
+        <w:pStyle w:val="Paragraphedeliste"/>
+        <w:numPr>
+          <w:ilvl w:val="0"/>
+          <w:numId w:val="1"/>
+        </w:numPr>
+        <w:rPr>
+          <w:lang w:val="en-GB"/>
+        </w:rPr>
+      </w:pPr>
+      <w:r>
+        <w:rPr>
+          <w:lang w:val="en-GB"/>
+        </w:rPr>
+        <w:t xml:space="preserve">PROTECT statically sets the priority to a level determined by the </w:t>
+      </w:r>
+      <w:proofErr w:type="spellStart"/>
+      <w:r>
+        <w:rPr>
+          <w:lang w:val="en-GB"/>
+        </w:rPr>
+        <w:t>developper</w:t>
+      </w:r>
+      <w:proofErr w:type="spellEnd"/>
+      <w:r>
+        <w:rPr>
+          <w:lang w:val="en-GB"/>
+        </w:rPr>
+        <w:t>, which should be the highest priority of the treads that could want to access the mutex</w:t>
+      </w:r>
+    </w:p>
+    <w:p>
+      <w:pPr>
+        <w:rPr>
+          <w:lang w:val="en-GB"/>
+        </w:rPr>
+      </w:pPr>
+      <w:r>
+        <w:rPr>
+          <w:lang w:val="en-GB"/>
+        </w:rPr>
+        <w:t>Since we have a very simple program we can determine the priorities of every thread, so we choose to set the static protocol.</w:t>
+      </w:r>
+    </w:p>
+    <w:p>
+      <w:pPr>
+        <w:rPr>
+          <w:lang w:val="en-GB"/>
+        </w:rPr>
+      </w:pPr>
+      <w:r>
+        <w:rPr>
+          <w:lang w:val="en-GB"/>
+        </w:rPr>
+        <w:t>Following are the steps to create and set those attributes :</w:t>
+      </w:r>
+    </w:p>
+    <w:p>
+      <w:pPr>
+        <w:contextualSpacing/>
+        <w:rPr>
+          <w:lang w:val="en-GB"/>
+        </w:rPr>
+      </w:pPr>
+      <w:r>
+        <w:rPr>
+          <w:lang w:val="en-GB"/>
+        </w:rPr>
+        <w:tab/>
+        <w:t>// create the pointer to the attributes structure</w:t>
+      </w:r>
+    </w:p>
+    <w:p>
+      <w:pPr>
+        <w:contextualSpacing/>
+        <w:rPr>
+          <w:lang w:val="en-GB"/>
+        </w:rPr>
+      </w:pPr>
+      <w:r>
+        <w:rPr>
+          <w:lang w:val="en-GB"/>
+        </w:rPr>
+        <w:tab/>
+      </w:r>
+      <w:proofErr w:type="spellStart"/>
+      <w:r>
+        <w:rPr>
+          <w:lang w:val="en-GB"/>
+        </w:rPr>
+        <w:t>pthread_mutexattr_t</w:t>
+      </w:r>
+      <w:proofErr w:type="spellEnd"/>
+      <w:r>
+        <w:rPr>
+          <w:lang w:val="en-GB"/>
+        </w:rPr>
+        <w:t xml:space="preserve"> *</w:t>
+      </w:r>
+      <w:proofErr w:type="spellStart"/>
+      <w:r>
+        <w:rPr>
+          <w:lang w:val="en-GB"/>
+        </w:rPr>
+        <w:t>p_attr</w:t>
+      </w:r>
+      <w:proofErr w:type="spellEnd"/>
+      <w:r>
+        <w:rPr>
+          <w:lang w:val="en-GB"/>
+        </w:rPr>
+        <w:t>;</w:t>
+      </w:r>
+    </w:p>
+    <w:p>
+      <w:pPr>
+        <w:contextualSpacing/>
+        <w:rPr>
+          <w:lang w:val="en-GB"/>
+        </w:rPr>
+      </w:pPr>
+      <w:r>
+        <w:rPr>
+          <w:lang w:val="en-GB"/>
+        </w:rPr>
+        <w:tab/>
+        <w:t>// initialize it</w:t>
+      </w:r>
+    </w:p>
+    <w:p>
+      <w:pPr>
+        <w:contextualSpacing/>
+        <w:rPr>
+          <w:lang w:val="en-GB"/>
+        </w:rPr>
+      </w:pPr>
+      <w:r>
+        <w:rPr>
+          <w:lang w:val="en-GB"/>
+        </w:rPr>
+        <w:tab/>
+      </w:r>
+      <w:proofErr w:type="spellStart"/>
+      <w:r>
+        <w:rPr>
+          <w:lang w:val="en-GB"/>
+        </w:rPr>
+        <w:t>pthread_mutexattr_init</w:t>
+      </w:r>
+      <w:proofErr w:type="spellEnd"/>
+      <w:r>
+        <w:rPr>
+          <w:lang w:val="en-GB"/>
+        </w:rPr>
+        <w:t>(</w:t>
+      </w:r>
+      <w:proofErr w:type="spellStart"/>
+      <w:r>
+        <w:rPr>
+          <w:lang w:val="en-GB"/>
+        </w:rPr>
+        <w:t>p_attr</w:t>
+      </w:r>
+      <w:proofErr w:type="spellEnd"/>
+      <w:r>
+        <w:rPr>
+          <w:lang w:val="en-GB"/>
+        </w:rPr>
+        <w:t>);</w:t>
+      </w:r>
+    </w:p>
+    <w:p>
+      <w:pPr>
+        <w:contextualSpacing/>
+        <w:rPr>
+          <w:lang w:val="en-GB"/>
+        </w:rPr>
+      </w:pPr>
+      <w:r>
+        <w:rPr>
+          <w:lang w:val="en-GB"/>
+        </w:rPr>
+        <w:tab/>
+        <w:t>// set the protocol</w:t>
+      </w:r>
+    </w:p>
+    <w:p>
+      <w:pPr>
+        <w:contextualSpacing/>
+        <w:rPr>
+          <w:lang w:val="en-GB"/>
+        </w:rPr>
+      </w:pPr>
+      <w:r>
+        <w:rPr>
+          <w:lang w:val="en-GB"/>
+        </w:rPr>
+        <w:tab/>
+      </w:r>
+      <w:proofErr w:type="spellStart"/>
+      <w:r>
+        <w:rPr>
+          <w:lang w:val="en-GB"/>
+        </w:rPr>
+        <w:t>pthread_mutexattr_setprotocol</w:t>
+      </w:r>
+      <w:proofErr w:type="spellEnd"/>
+      <w:r>
+        <w:rPr>
+          <w:lang w:val="en-GB"/>
+        </w:rPr>
+        <w:t>(</w:t>
+      </w:r>
+      <w:proofErr w:type="spellStart"/>
+      <w:r>
+        <w:rPr>
+          <w:lang w:val="en-GB"/>
+        </w:rPr>
+        <w:t>p_attr</w:t>
+      </w:r>
+      <w:proofErr w:type="spellEnd"/>
+      <w:r>
+        <w:rPr>
+          <w:lang w:val="en-GB"/>
+        </w:rPr>
+        <w:t>, PTHREAD_PRIO_PROTECT);</w:t>
+      </w:r>
+    </w:p>
+    <w:p>
+      <w:pPr>
+        <w:contextualSpacing/>
+        <w:rPr>
+          <w:lang w:val="en-GB"/>
+        </w:rPr>
+      </w:pPr>
+      <w:r>
+        <w:rPr>
+          <w:lang w:val="en-GB"/>
+        </w:rPr>
+        <w:tab/>
+        <w:t>// set the priority ceiling</w:t>
+      </w:r>
+    </w:p>
+    <w:p>
+      <w:pPr>
+        <w:contextualSpacing/>
+        <w:rPr>
+          <w:lang w:val="en-GB"/>
+        </w:rPr>
+      </w:pPr>
+      <w:r>
+        <w:rPr>
+          <w:lang w:val="en-GB"/>
+        </w:rPr>
+        <w:tab/>
+      </w:r>
+      <w:proofErr w:type="spellStart"/>
+      <w:r>
+        <w:rPr>
+          <w:lang w:val="en-GB"/>
+        </w:rPr>
+        <w:t>pthread_mutexattr_setprioceiling</w:t>
+      </w:r>
+      <w:proofErr w:type="spellEnd"/>
+      <w:r>
+        <w:rPr>
+          <w:lang w:val="en-GB"/>
+        </w:rPr>
+        <w:t>(</w:t>
+      </w:r>
+      <w:proofErr w:type="spellStart"/>
+      <w:r>
+        <w:rPr>
+          <w:lang w:val="en-GB"/>
+        </w:rPr>
+        <w:t>p_attr</w:t>
+      </w:r>
+      <w:proofErr w:type="spellEnd"/>
+      <w:r>
+        <w:rPr>
+          <w:lang w:val="en-GB"/>
+        </w:rPr>
+        <w:t xml:space="preserve">, </w:t>
+      </w:r>
+      <w:proofErr w:type="spellStart"/>
+      <w:r>
+        <w:rPr>
+          <w:lang w:val="en-GB"/>
+        </w:rPr>
+        <w:t>some_value</w:t>
+      </w:r>
+      <w:proofErr w:type="spellEnd"/>
+      <w:r>
+        <w:rPr>
+          <w:lang w:val="en-GB"/>
+        </w:rPr>
+        <w:t>);</w:t>
+      </w:r>
+    </w:p>
+    <w:p>
+      <w:pPr>
+        <w:rPr>
+          <w:lang w:val="en-GB"/>
+        </w:rPr>
+      </w:pPr>
+    </w:p>
+    <w:p>
+      <w:pPr>
+        <w:rPr>
+          <w:lang w:val="en-GB"/>
+        </w:rPr>
+      </w:pPr>
+      <w:r>
+        <w:rPr>
+          <w:lang w:val="en-GB"/>
+        </w:rPr>
+        <w:t>We then need to set a real-time scheduling policy and give priorities to threads so as to guarantee real-time properties</w:t>
+      </w:r>
+    </w:p>
+    <w:p>
+      <w:pPr>
+        <w:pStyle w:val="Titre2"/>
+        <w:rPr>
+          <w:lang w:val="en-GB"/>
+        </w:rPr>
+      </w:pPr>
+      <w:proofErr w:type="spellStart"/>
+      <w:r>
+        <w:rPr>
+          <w:lang w:val="en-GB"/>
+        </w:rPr>
+        <w:t>periodic_task.c</w:t>
+      </w:r>
+      <w:proofErr w:type="spellEnd"/>
+      <w:r>
+        <w:rPr>
+          <w:lang w:val="en-GB"/>
+        </w:rPr>
+        <w:t>/</w:t>
+      </w:r>
+      <w:proofErr w:type="spellStart"/>
+      <w:r>
+        <w:rPr>
+          <w:lang w:val="en-GB"/>
+        </w:rPr>
+        <w:t>minepump.c</w:t>
+      </w:r>
+      <w:proofErr w:type="spellEnd"/>
+      <w:r>
+        <w:rPr>
+          <w:lang w:val="en-GB"/>
+        </w:rPr>
+        <w:t>:</w:t>
+      </w:r>
+    </w:p>
+    <w:p>
+      <w:pPr>
+        <w:rPr>
+          <w:lang w:val="en-GB"/>
+        </w:rPr>
+      </w:pPr>
+      <w:r>
+        <w:rPr>
+          <w:lang w:val="en-GB"/>
+        </w:rPr>
+        <w:t>We need to ch</w:t>
+      </w:r>
+      <w:r>
+        <w:rPr>
+          <w:lang w:val="en-GB"/>
+        </w:rPr>
+        <w:t>o</w:t>
+      </w:r>
+      <w:r>
+        <w:rPr>
+          <w:lang w:val="en-GB"/>
+        </w:rPr>
+        <w:t>ose a scheduling policy and to set threads priorities.</w:t>
+      </w:r>
+    </w:p>
+    <w:p>
+      <w:pPr>
+        <w:rPr>
+          <w:lang w:val="en-GB"/>
+        </w:rPr>
+      </w:pPr>
+      <w:r>
+        <w:rPr>
+          <w:lang w:val="en-GB"/>
+        </w:rPr>
+        <w:t>For the scheduling policy two "real-time" choices are available : FIFO and ROUND ROBIN</w:t>
+      </w:r>
+      <w:r>
+        <w:rPr>
+          <w:lang w:val="en-GB"/>
+        </w:rPr>
+        <w:t xml:space="preserve"> </w:t>
+      </w:r>
+      <w:r>
+        <w:rPr>
+          <w:lang w:val="en-GB"/>
+        </w:rPr>
+        <w:t>(other non-real-time choices are available which do not have any priority policy)</w:t>
+      </w:r>
+      <w:r>
+        <w:rPr>
+          <w:lang w:val="en-GB"/>
+        </w:rPr>
+        <w:t>.</w:t>
+      </w:r>
+    </w:p>
+    <w:p>
+      <w:pPr>
+        <w:rPr>
+          <w:lang w:val="en-GB"/>
+        </w:rPr>
+      </w:pPr>
+      <w:r>
+        <w:rPr>
+          <w:lang w:val="en-GB"/>
+        </w:rPr>
+        <w:t>We choose FIFO for its simplicity of usage and analysis</w:t>
+      </w:r>
+      <w:r>
+        <w:rPr>
+          <w:lang w:val="en-GB"/>
+        </w:rPr>
+        <w:t>.</w:t>
+      </w:r>
+    </w:p>
+    <w:p>
+      <w:pPr>
+        <w:rPr>
+          <w:lang w:val="en-GB"/>
+        </w:rPr>
+      </w:pPr>
+      <w:r>
+        <w:rPr>
+          <w:lang w:val="en-GB"/>
+        </w:rPr>
+        <w:t>As specified in the documentation, "Scheduling parameters are in fact per-thread attributes on Linux" (https://linux.die.net/man/2/sched_setparam)</w:t>
+      </w:r>
+      <w:r>
+        <w:rPr>
+          <w:lang w:val="en-GB"/>
+        </w:rPr>
+        <w:t>.</w:t>
+      </w:r>
+    </w:p>
+    <w:p>
+      <w:pPr>
+        <w:rPr>
+          <w:lang w:val="en-GB"/>
+        </w:rPr>
+      </w:pPr>
+      <w:r>
+        <w:rPr>
+          <w:lang w:val="en-GB"/>
+        </w:rPr>
+        <w:t xml:space="preserve">More explanations from the documentation : </w:t>
+      </w:r>
+    </w:p>
+    <w:p>
+      <w:pPr>
+        <w:rPr>
+          <w:lang w:val="en-GB"/>
+        </w:rPr>
+      </w:pPr>
+      <w:r>
+        <w:rPr>
+          <w:lang w:val="en-GB"/>
+        </w:rPr>
+        <w:t xml:space="preserve">"Conceptually, the scheduler maintains a list of runnable processes for each possible </w:t>
+      </w:r>
+      <w:proofErr w:type="spellStart"/>
+      <w:r>
+        <w:rPr>
+          <w:lang w:val="en-GB"/>
+        </w:rPr>
+        <w:t>sched_priority</w:t>
+      </w:r>
+      <w:proofErr w:type="spellEnd"/>
+      <w:r>
+        <w:rPr>
+          <w:lang w:val="en-GB"/>
+        </w:rPr>
+        <w:t xml:space="preserve"> value. In order to determine which process runs next, the scheduler looks for the nonempty list with the highest static priority and selects the process at the head of this list. A process's scheduling policy determines where it will be inserted into the list of processes with equal static priority and how it will move inside this list." (https://linux.die.net/man/2/sched_setscheduler)</w:t>
+      </w:r>
+    </w:p>
+    <w:p>
+      <w:pPr>
+        <w:rPr>
+          <w:lang w:val="en-GB"/>
+        </w:rPr>
+      </w:pPr>
+      <w:r>
+        <w:rPr>
+          <w:lang w:val="en-GB"/>
+        </w:rPr>
+        <w:t>We then attribute a scheduling policy and a priority to every thread at its creation</w:t>
+      </w:r>
+    </w:p>
+    <w:p>
+      <w:pPr>
+        <w:rPr>
+          <w:lang w:val="en-GB"/>
+        </w:rPr>
+      </w:pPr>
+      <w:r>
+        <w:rPr>
+          <w:lang w:val="en-GB"/>
+        </w:rPr>
+        <w:lastRenderedPageBreak/>
+        <w:t>Following are the steps to create and set those attributes :</w:t>
+      </w:r>
+    </w:p>
+    <w:p>
+      <w:pPr>
+        <w:contextualSpacing/>
+        <w:rPr>
+          <w:lang w:val="en-GB"/>
+        </w:rPr>
+      </w:pPr>
+      <w:r>
+        <w:rPr>
+          <w:lang w:val="en-GB"/>
+        </w:rPr>
+        <w:tab/>
+        <w:t>// at the beginning of the file</w:t>
+      </w:r>
+    </w:p>
+    <w:p>
+      <w:pPr>
+        <w:contextualSpacing/>
+        <w:rPr>
+          <w:lang w:val="en-GB"/>
+        </w:rPr>
+      </w:pPr>
+      <w:r>
+        <w:rPr>
+          <w:lang w:val="en-GB"/>
+        </w:rPr>
+        <w:tab/>
+        <w:t>#include &lt;</w:t>
+      </w:r>
+      <w:proofErr w:type="spellStart"/>
+      <w:r>
+        <w:rPr>
+          <w:lang w:val="en-GB"/>
+        </w:rPr>
+        <w:t>sched.h</w:t>
+      </w:r>
+      <w:proofErr w:type="spellEnd"/>
+      <w:r>
+        <w:rPr>
+          <w:lang w:val="en-GB"/>
+        </w:rPr>
+        <w:t>&gt;</w:t>
+      </w:r>
+    </w:p>
+    <w:p>
+      <w:pPr>
+        <w:contextualSpacing/>
+        <w:rPr>
+          <w:lang w:val="en-GB"/>
+        </w:rPr>
+      </w:pPr>
+      <w:r>
+        <w:rPr>
+          <w:lang w:val="en-GB"/>
+        </w:rPr>
+        <w:tab/>
+        <w:t>// create the structure of scheduler parameters</w:t>
+      </w:r>
+    </w:p>
+    <w:p>
+      <w:pPr>
+        <w:contextualSpacing/>
+        <w:rPr>
+          <w:lang w:val="en-GB"/>
+        </w:rPr>
+      </w:pPr>
+      <w:r>
+        <w:rPr>
+          <w:lang w:val="en-GB"/>
+        </w:rPr>
+        <w:tab/>
+      </w:r>
+      <w:proofErr w:type="spellStart"/>
+      <w:r>
+        <w:rPr>
+          <w:lang w:val="en-GB"/>
+        </w:rPr>
+        <w:t>sched_param</w:t>
+      </w:r>
+      <w:proofErr w:type="spellEnd"/>
+      <w:r>
+        <w:rPr>
+          <w:lang w:val="en-GB"/>
+        </w:rPr>
+        <w:t xml:space="preserve"> *</w:t>
+      </w:r>
+      <w:proofErr w:type="spellStart"/>
+      <w:r>
+        <w:rPr>
+          <w:lang w:val="en-GB"/>
+        </w:rPr>
+        <w:t>p_param</w:t>
+      </w:r>
+      <w:proofErr w:type="spellEnd"/>
+      <w:r>
+        <w:rPr>
+          <w:lang w:val="en-GB"/>
+        </w:rPr>
+        <w:t>;</w:t>
+      </w:r>
+    </w:p>
+    <w:p>
+      <w:pPr>
+        <w:contextualSpacing/>
+        <w:rPr>
+          <w:lang w:val="en-GB"/>
+        </w:rPr>
+      </w:pPr>
+      <w:r>
+        <w:rPr>
+          <w:lang w:val="en-GB"/>
+        </w:rPr>
+        <w:tab/>
+        <w:t>// set a priority into the parameters structure</w:t>
+      </w:r>
+    </w:p>
+    <w:p>
+      <w:pPr>
+        <w:contextualSpacing/>
+        <w:rPr>
+          <w:lang w:val="en-GB"/>
+        </w:rPr>
+      </w:pPr>
+      <w:r>
+        <w:rPr>
+          <w:lang w:val="en-GB"/>
+        </w:rPr>
+        <w:tab/>
+      </w:r>
+      <w:proofErr w:type="spellStart"/>
+      <w:r>
+        <w:rPr>
+          <w:lang w:val="en-GB"/>
+        </w:rPr>
+        <w:t>p_param</w:t>
+      </w:r>
+      <w:proofErr w:type="spellEnd"/>
+      <w:r>
+        <w:rPr>
+          <w:lang w:val="en-GB"/>
+        </w:rPr>
+        <w:t>-&gt;</w:t>
+      </w:r>
+      <w:proofErr w:type="spellStart"/>
+      <w:r>
+        <w:rPr>
+          <w:lang w:val="en-GB"/>
+        </w:rPr>
+        <w:t>sched_priority</w:t>
+      </w:r>
+      <w:proofErr w:type="spellEnd"/>
+      <w:r>
+        <w:rPr>
+          <w:lang w:val="en-GB"/>
+        </w:rPr>
+        <w:t xml:space="preserve"> = </w:t>
+      </w:r>
+      <w:proofErr w:type="spellStart"/>
+      <w:r>
+        <w:rPr>
+          <w:lang w:val="en-GB"/>
+        </w:rPr>
+        <w:t>some_value</w:t>
+      </w:r>
+      <w:proofErr w:type="spellEnd"/>
+      <w:r>
+        <w:rPr>
+          <w:lang w:val="en-GB"/>
+        </w:rPr>
+        <w:t>;</w:t>
+      </w:r>
+    </w:p>
+    <w:p>
+      <w:pPr>
+        <w:contextualSpacing/>
+        <w:rPr>
+          <w:lang w:val="en-GB"/>
+        </w:rPr>
+      </w:pPr>
+      <w:r>
+        <w:rPr>
+          <w:lang w:val="en-GB"/>
+        </w:rPr>
+        <w:tab/>
+        <w:t>// set the scheduler policy for the given thread</w:t>
+      </w:r>
+    </w:p>
+    <w:p>
+      <w:pPr>
+        <w:contextualSpacing/>
+        <w:rPr>
+          <w:lang w:val="en-GB"/>
+        </w:rPr>
+      </w:pPr>
+      <w:r>
+        <w:rPr>
+          <w:lang w:val="en-GB"/>
+        </w:rPr>
+        <w:tab/>
+      </w:r>
+      <w:proofErr w:type="spellStart"/>
+      <w:r>
+        <w:rPr>
+          <w:lang w:val="en-GB"/>
+        </w:rPr>
+        <w:t>sched_setscheduler</w:t>
+      </w:r>
+      <w:proofErr w:type="spellEnd"/>
+      <w:r>
+        <w:rPr>
+          <w:lang w:val="en-GB"/>
+        </w:rPr>
+        <w:t>(&amp;</w:t>
+      </w:r>
+      <w:proofErr w:type="spellStart"/>
+      <w:r>
+        <w:rPr>
+          <w:lang w:val="en-GB"/>
+        </w:rPr>
+        <w:t>tid</w:t>
+      </w:r>
+      <w:proofErr w:type="spellEnd"/>
+      <w:r>
+        <w:rPr>
+          <w:lang w:val="en-GB"/>
+        </w:rPr>
+        <w:t xml:space="preserve">, SCHED_FIFO, </w:t>
+      </w:r>
+      <w:proofErr w:type="spellStart"/>
+      <w:r>
+        <w:rPr>
+          <w:lang w:val="en-GB"/>
+        </w:rPr>
+        <w:t>p_param</w:t>
+      </w:r>
+      <w:proofErr w:type="spellEnd"/>
+      <w:r>
+        <w:rPr>
+          <w:lang w:val="en-GB"/>
+        </w:rPr>
+        <w:t>);</w:t>
+      </w:r>
+    </w:p>
+    <w:p>
+      <w:pPr>
+        <w:rPr>
+          <w:lang w:val="en-GB"/>
+        </w:rPr>
+      </w:pPr>
+    </w:p>
+    <w:p>
+      <w:pPr>
+        <w:rPr>
+          <w:lang w:val="en-GB"/>
+        </w:rPr>
+      </w:pPr>
+      <w:r>
+        <w:rPr>
+          <w:lang w:val="en-GB"/>
+        </w:rPr>
+        <w:t xml:space="preserve">Note : </w:t>
+      </w:r>
+      <w:proofErr w:type="spellStart"/>
+      <w:r>
+        <w:rPr>
+          <w:lang w:val="en-GB"/>
+        </w:rPr>
+        <w:t>sched_priority</w:t>
+      </w:r>
+      <w:proofErr w:type="spellEnd"/>
+      <w:r>
+        <w:rPr>
+          <w:lang w:val="en-GB"/>
+        </w:rPr>
+        <w:t xml:space="preserve"> value in the range 1 (low) to 99 (high)</w:t>
+      </w:r>
+    </w:p>
+    <w:p>
+      <w:pPr>
+        <w:rPr>
+          <w:lang w:val="en-GB"/>
+        </w:rPr>
+      </w:pPr>
+    </w:p>
+    <w:p>
+      <w:pPr>
+        <w:rPr>
+          <w:lang w:val="en-GB"/>
+        </w:rPr>
+      </w:pPr>
+      <w:r>
+        <w:rPr>
+          <w:lang w:val="en-GB"/>
+        </w:rPr>
+        <w:t>We didn't specify the priorities here, since they have to be determined by an analysis of the system and the real-time requirements.</w:t>
+      </w:r>
+    </w:p>
+    <w:p>
+      <w:pPr>
+        <w:rPr>
+          <w:lang w:val="en-GB"/>
+        </w:rPr>
+      </w:pPr>
+      <w:r>
+        <w:rPr>
+          <w:lang w:val="en-GB"/>
+        </w:rPr>
+        <w:t>We can only infer that the methane control flow must be prior to the water level control flow.</w:t>
       </w:r>
     </w:p>
     <w:sectPr>
-      <w:headerReference w:type="default" r:id="rId6"/>
+      <w:headerReference w:type="default" r:id="rId7"/>
       <w:pgSz w:w="11906" w:h="16838"/>
       <w:pgMar w:top="1417" w:right="1417" w:bottom="1417" w:left="1417" w:header="708" w:footer="708" w:gutter="0"/>
       <w:cols w:space="708"/>
@@ -228,7 +1772,31 @@
       <w:pStyle w:val="En-tte"/>
     </w:pPr>
     <w:r>
-      <w:t>BE minepump – Tchinguiz Eskoulov, Coline van Leeuwen</w:t>
+      <w:t xml:space="preserve">BE </w:t>
+    </w:r>
+    <w:proofErr w:type="spellStart"/>
+    <w:r>
+      <w:t>minepump</w:t>
+    </w:r>
+    <w:proofErr w:type="spellEnd"/>
+    <w:r>
+      <w:t xml:space="preserve"> – </w:t>
+    </w:r>
+    <w:proofErr w:type="spellStart"/>
+    <w:r>
+      <w:t>Tchinguiz</w:t>
+    </w:r>
+    <w:proofErr w:type="spellEnd"/>
+    <w:r>
+      <w:t xml:space="preserve"> </w:t>
+    </w:r>
+    <w:proofErr w:type="spellStart"/>
+    <w:r>
+      <w:t>Eskoulov</w:t>
+    </w:r>
+    <w:proofErr w:type="spellEnd"/>
+    <w:r>
+      <w:t>, Coline van Leeuwen</w:t>
     </w:r>
   </w:p>
   <w:p>
@@ -237,6 +1805,127 @@
     </w:pPr>
   </w:p>
 </w:hdr>
+</file>
+
+<file path=word/numbering.xml><?xml version="1.0" encoding="utf-8"?>
+<w:numbering xmlns:wpc="http://schemas.microsoft.com/office/word/2010/wordprocessingCanvas" xmlns:cx="http://schemas.microsoft.com/office/drawing/2014/chartex" xmlns:cx1="http://schemas.microsoft.com/office/drawing/2015/9/8/chartex" xmlns:cx2="http://schemas.microsoft.com/office/drawing/2015/10/21/chartex" xmlns:cx3="http://schemas.microsoft.com/office/drawing/2016/5/9/chartex" xmlns:cx4="http://schemas.microsoft.com/office/drawing/2016/5/10/chartex" xmlns:cx5="http://schemas.microsoft.com/office/drawing/2016/5/11/chartex" xmlns:cx6="http://schemas.microsoft.com/office/drawing/2016/5/12/chartex" xmlns:cx7="http://schemas.microsoft.com/office/drawing/2016/5/13/chartex" xmlns:cx8="http://schemas.microsoft.com/office/drawing/2016/5/14/chartex" xmlns:mc="http://schemas.openxmlformats.org/markup-compatibility/2006" xmlns:aink="http://schemas.microsoft.com/office/drawing/2016/ink" xmlns:am3d="http://schemas.microsoft.com/office/drawing/2017/model3d" xmlns:o="urn:schemas-microsoft-com:office:office" xmlns:r="http://schemas.openxmlformats.org/officeDocument/2006/relationships" xmlns:m="http://schemas.openxmlformats.org/officeDocument/2006/math" xmlns:v="urn:schemas-microsoft-com:vml" xmlns:wp14="http://schemas.microsoft.com/office/word/2010/wordprocessingDrawing" xmlns:wp="http://schemas.openxmlformats.org/drawingml/2006/wordprocessingDrawing" xmlns:w10="urn:schemas-microsoft-com:office:word" xmlns:w="http://schemas.openxmlformats.org/wordprocessingml/2006/main" xmlns:w14="http://schemas.microsoft.com/office/word/2010/wordml" xmlns:w15="http://schemas.microsoft.com/office/word/2012/wordml" xmlns:w16cex="http://schemas.microsoft.com/office/word/2018/wordml/cex" xmlns:w16cid="http://schemas.microsoft.com/office/word/2016/wordml/cid" xmlns:w16="http://schemas.microsoft.com/office/word/2018/wordml" xmlns:w16sdtdh="http://schemas.microsoft.com/office/word/2020/wordml/sdtdatahash" xmlns:w16se="http://schemas.microsoft.com/office/word/2015/wordml/symex" xmlns:wpg="http://schemas.microsoft.com/office/word/2010/wordprocessingGroup" xmlns:wpi="http://schemas.microsoft.com/office/word/2010/wordprocessingInk" xmlns:wne="http://schemas.microsoft.com/office/word/2006/wordml" xmlns:wps="http://schemas.microsoft.com/office/word/2010/wordprocessingShape" mc:Ignorable="w14 w15 w16se w16cid w16 w16cex w16sdtdh wp14">
+  <w:abstractNum w:abstractNumId="0" w15:restartNumberingAfterBreak="0">
+    <w:nsid w:val="606E3764"/>
+    <w:multiLevelType w:val="hybridMultilevel"/>
+    <w:tmpl w:val="24FAE394"/>
+    <w:lvl w:ilvl="0" w:tplc="040C0001">
+      <w:start w:val="1"/>
+      <w:numFmt w:val="bullet"/>
+      <w:lvlText w:val=""/>
+      <w:lvlJc w:val="left"/>
+      <w:pPr>
+        <w:ind w:left="720" w:hanging="360"/>
+      </w:pPr>
+      <w:rPr>
+        <w:rFonts w:ascii="Symbol" w:hAnsi="Symbol" w:hint="default"/>
+      </w:rPr>
+    </w:lvl>
+    <w:lvl w:ilvl="1" w:tplc="040C0003" w:tentative="1">
+      <w:start w:val="1"/>
+      <w:numFmt w:val="bullet"/>
+      <w:lvlText w:val="o"/>
+      <w:lvlJc w:val="left"/>
+      <w:pPr>
+        <w:ind w:left="1440" w:hanging="360"/>
+      </w:pPr>
+      <w:rPr>
+        <w:rFonts w:ascii="Courier New" w:hAnsi="Courier New" w:cs="Courier New" w:hint="default"/>
+      </w:rPr>
+    </w:lvl>
+    <w:lvl w:ilvl="2" w:tplc="040C0005" w:tentative="1">
+      <w:start w:val="1"/>
+      <w:numFmt w:val="bullet"/>
+      <w:lvlText w:val=""/>
+      <w:lvlJc w:val="left"/>
+      <w:pPr>
+        <w:ind w:left="2160" w:hanging="360"/>
+      </w:pPr>
+      <w:rPr>
+        <w:rFonts w:ascii="Wingdings" w:hAnsi="Wingdings" w:hint="default"/>
+      </w:rPr>
+    </w:lvl>
+    <w:lvl w:ilvl="3" w:tplc="040C0001" w:tentative="1">
+      <w:start w:val="1"/>
+      <w:numFmt w:val="bullet"/>
+      <w:lvlText w:val=""/>
+      <w:lvlJc w:val="left"/>
+      <w:pPr>
+        <w:ind w:left="2880" w:hanging="360"/>
+      </w:pPr>
+      <w:rPr>
+        <w:rFonts w:ascii="Symbol" w:hAnsi="Symbol" w:hint="default"/>
+      </w:rPr>
+    </w:lvl>
+    <w:lvl w:ilvl="4" w:tplc="040C0003" w:tentative="1">
+      <w:start w:val="1"/>
+      <w:numFmt w:val="bullet"/>
+      <w:lvlText w:val="o"/>
+      <w:lvlJc w:val="left"/>
+      <w:pPr>
+        <w:ind w:left="3600" w:hanging="360"/>
+      </w:pPr>
+      <w:rPr>
+        <w:rFonts w:ascii="Courier New" w:hAnsi="Courier New" w:cs="Courier New" w:hint="default"/>
+      </w:rPr>
+    </w:lvl>
+    <w:lvl w:ilvl="5" w:tplc="040C0005" w:tentative="1">
+      <w:start w:val="1"/>
+      <w:numFmt w:val="bullet"/>
+      <w:lvlText w:val=""/>
+      <w:lvlJc w:val="left"/>
+      <w:pPr>
+        <w:ind w:left="4320" w:hanging="360"/>
+      </w:pPr>
+      <w:rPr>
+        <w:rFonts w:ascii="Wingdings" w:hAnsi="Wingdings" w:hint="default"/>
+      </w:rPr>
+    </w:lvl>
+    <w:lvl w:ilvl="6" w:tplc="040C0001" w:tentative="1">
+      <w:start w:val="1"/>
+      <w:numFmt w:val="bullet"/>
+      <w:lvlText w:val=""/>
+      <w:lvlJc w:val="left"/>
+      <w:pPr>
+        <w:ind w:left="5040" w:hanging="360"/>
+      </w:pPr>
+      <w:rPr>
+        <w:rFonts w:ascii="Symbol" w:hAnsi="Symbol" w:hint="default"/>
+      </w:rPr>
+    </w:lvl>
+    <w:lvl w:ilvl="7" w:tplc="040C0003" w:tentative="1">
+      <w:start w:val="1"/>
+      <w:numFmt w:val="bullet"/>
+      <w:lvlText w:val="o"/>
+      <w:lvlJc w:val="left"/>
+      <w:pPr>
+        <w:ind w:left="5760" w:hanging="360"/>
+      </w:pPr>
+      <w:rPr>
+        <w:rFonts w:ascii="Courier New" w:hAnsi="Courier New" w:cs="Courier New" w:hint="default"/>
+      </w:rPr>
+    </w:lvl>
+    <w:lvl w:ilvl="8" w:tplc="040C0005" w:tentative="1">
+      <w:start w:val="1"/>
+      <w:numFmt w:val="bullet"/>
+      <w:lvlText w:val=""/>
+      <w:lvlJc w:val="left"/>
+      <w:pPr>
+        <w:ind w:left="6480" w:hanging="360"/>
+      </w:pPr>
+      <w:rPr>
+        <w:rFonts w:ascii="Wingdings" w:hAnsi="Wingdings" w:hint="default"/>
+      </w:rPr>
+    </w:lvl>
+  </w:abstractNum>
+  <w:num w:numId="1">
+    <w:abstractNumId w:val="0"/>
+  </w:num>
+</w:numbering>
 </file>
 
 <file path=word/styles.xml><?xml version="1.0" encoding="utf-8"?>
@@ -663,6 +2352,28 @@
       <w:szCs w:val="32"/>
     </w:rPr>
   </w:style>
+  <w:style w:type="paragraph" w:styleId="Titre2">
+    <w:name w:val="heading 2"/>
+    <w:basedOn w:val="Normal"/>
+    <w:next w:val="Normal"/>
+    <w:link w:val="Titre2Car"/>
+    <w:uiPriority w:val="9"/>
+    <w:unhideWhenUsed/>
+    <w:qFormat/>
+    <w:rsid w:val="00F43CB4"/>
+    <w:pPr>
+      <w:keepNext/>
+      <w:keepLines/>
+      <w:spacing w:before="40" w:after="0"/>
+      <w:outlineLvl w:val="1"/>
+    </w:pPr>
+    <w:rPr>
+      <w:rFonts w:asciiTheme="majorHAnsi" w:eastAsiaTheme="majorEastAsia" w:hAnsiTheme="majorHAnsi" w:cstheme="majorBidi"/>
+      <w:color w:val="2F5496" w:themeColor="accent1" w:themeShade="BF"/>
+      <w:sz w:val="26"/>
+      <w:szCs w:val="26"/>
+    </w:rPr>
+  </w:style>
   <w:style w:type="character" w:default="1" w:styleId="Policepardfaut">
     <w:name w:val="Default Paragraph Font"/>
     <w:uiPriority w:val="1"/>
@@ -781,6 +2492,30 @@
     <w:link w:val="Pieddepage"/>
     <w:uiPriority w:val="99"/>
     <w:rsid w:val="00EB2578"/>
+  </w:style>
+  <w:style w:type="character" w:customStyle="1" w:styleId="Titre2Car">
+    <w:name w:val="Titre 2 Car"/>
+    <w:basedOn w:val="Policepardfaut"/>
+    <w:link w:val="Titre2"/>
+    <w:uiPriority w:val="9"/>
+    <w:rsid w:val="00F43CB4"/>
+    <w:rPr>
+      <w:rFonts w:asciiTheme="majorHAnsi" w:eastAsiaTheme="majorEastAsia" w:hAnsiTheme="majorHAnsi" w:cstheme="majorBidi"/>
+      <w:color w:val="2F5496" w:themeColor="accent1" w:themeShade="BF"/>
+      <w:sz w:val="26"/>
+      <w:szCs w:val="26"/>
+    </w:rPr>
+  </w:style>
+  <w:style w:type="paragraph" w:styleId="Paragraphedeliste">
+    <w:name w:val="List Paragraph"/>
+    <w:basedOn w:val="Normal"/>
+    <w:uiPriority w:val="34"/>
+    <w:qFormat/>
+    <w:rsid w:val="00F43CB4"/>
+    <w:pPr>
+      <w:ind w:left="720"/>
+      <w:contextualSpacing/>
+    </w:pPr>
   </w:style>
 </w:styles>
 </file>

</xml_diff>